<commit_message>
Site updated: 2019-07-08 14:42:05
</commit_message>
<xml_diff>
--- a/online/download/index/AI海洋科技挑战赛-算法组竞赛安排及规则（高校组）.docx
+++ b/online/download/index/AI海洋科技挑战赛-算法组竞赛安排及规则（高校组）.docx
@@ -1291,16 +1291,6 @@
     <w:p/>
     <w:p/>
     <w:p/>
-    <w:p/>
-    <w:p>
-      <w:pPr>
-        <w:rPr>
-          <w:rFonts w:hint="eastAsia"/>
-        </w:rPr>
-      </w:pPr>
-      <w:bookmarkStart w:id="0" w:name="_GoBack"/>
-      <w:bookmarkEnd w:id="0"/>
-    </w:p>
     <w:p>
       <w:r>
         <w:rPr>
@@ -2974,7 +2964,15 @@
       </w:hyperlink>
     </w:p>
     <w:p/>
-    <w:p/>
+    <w:p>
+      <w:pPr>
+        <w:rPr>
+          <w:rFonts w:hint="eastAsia"/>
+        </w:rPr>
+      </w:pPr>
+      <w:bookmarkStart w:id="0" w:name="_GoBack"/>
+      <w:bookmarkEnd w:id="0"/>
+    </w:p>
     <w:p>
       <w:r>
         <w:rPr>
@@ -11238,8 +11236,8 @@
     <w:p/>
     <w:sectPr>
       <w:headerReference w:type="default" r:id="rId12"/>
-      <w:pgSz w:w="11906" w:h="16838" w:code="9"/>
-      <w:pgMar w:top="1440" w:right="1080" w:bottom="1440" w:left="1080" w:header="737" w:footer="992" w:gutter="0"/>
+      <w:pgSz w:w="11906" w:h="16838"/>
+      <w:pgMar w:top="1440" w:right="1800" w:bottom="1440" w:left="1800" w:header="737" w:footer="992" w:gutter="0"/>
       <w:cols w:space="425"/>
       <w:docGrid w:type="lines" w:linePitch="312"/>
     </w:sectPr>

</xml_diff>